<commit_message>
L6 - version 2 and L7 - version 1
</commit_message>
<xml_diff>
--- a/лаба6.docx
+++ b/лаба6.docx
@@ -2708,15 +2708,39 @@
         <w:pStyle w:val="a6"/>
         <w:spacing w:after="0" w:line="360" w:lineRule="auto"/>
         <w:ind w:left="1843"/>
+      </w:pPr>
+      <w:r>
         <w:rPr>
           <w:lang w:val="en-US"/>
         </w:rPr>
-      </w:pPr>
+        <w:t>Sudo</w:t>
+      </w:r>
+      <w:r>
+        <w:t xml:space="preserve"> </w:t>
+      </w:r>
       <w:r>
         <w:rPr>
           <w:lang w:val="en-US"/>
         </w:rPr>
-        <w:t>Sudo chmod –R 777 demo</w:t>
+        <w:t>chmod</w:t>
+      </w:r>
+      <w:r>
+        <w:t xml:space="preserve"> –</w:t>
+      </w:r>
+      <w:r>
+        <w:rPr>
+          <w:lang w:val="en-US"/>
+        </w:rPr>
+        <w:t>R</w:t>
+      </w:r>
+      <w:r>
+        <w:t xml:space="preserve"> 777 </w:t>
+      </w:r>
+      <w:r>
+        <w:rPr>
+          <w:lang w:val="en-US"/>
+        </w:rPr>
+        <w:t>demo</w:t>
       </w:r>
     </w:p>
     <w:p>
@@ -3732,6 +3756,1285 @@
     </w:p>
     <w:p>
       <w:pPr>
+        <w:suppressAutoHyphens w:val="0"/>
+        <w:spacing w:after="0" w:line="360" w:lineRule="auto"/>
+        <w:ind w:firstLine="709"/>
+        <w:jc w:val="both"/>
+      </w:pPr>
+      <w:r>
+        <w:lastRenderedPageBreak/>
+        <w:t>Ответы на вопросы</w:t>
+      </w:r>
+    </w:p>
+    <w:p>
+      <w:pPr>
+        <w:pStyle w:val="a6"/>
+        <w:numPr>
+          <w:ilvl w:val="0"/>
+          <w:numId w:val="3"/>
+        </w:numPr>
+        <w:suppressAutoHyphens w:val="0"/>
+        <w:spacing w:after="0" w:line="360" w:lineRule="auto"/>
+        <w:ind w:left="0" w:firstLine="709"/>
+        <w:jc w:val="both"/>
+        <w:rPr>
+          <w:rFonts w:eastAsia="Times New Roman" w:cs="Times New Roman"/>
+          <w:szCs w:val="28"/>
+          <w:lang w:eastAsia="zh-CN"/>
+        </w:rPr>
+      </w:pPr>
+      <w:r>
+        <w:t>Отличия контейнеров по сравнению с виртуализацией - меньшие накладные расходы на инфраструктуру и время старта приложений больше.</w:t>
+      </w:r>
+    </w:p>
+    <w:p>
+      <w:pPr>
+        <w:pStyle w:val="a6"/>
+        <w:numPr>
+          <w:ilvl w:val="0"/>
+          <w:numId w:val="3"/>
+        </w:numPr>
+        <w:suppressAutoHyphens w:val="0"/>
+        <w:spacing w:after="0" w:line="360" w:lineRule="auto"/>
+        <w:ind w:left="0" w:firstLine="709"/>
+        <w:jc w:val="both"/>
+        <w:rPr>
+          <w:rFonts w:eastAsia="Times New Roman" w:cs="Times New Roman"/>
+          <w:szCs w:val="28"/>
+          <w:lang w:eastAsia="zh-CN"/>
+        </w:rPr>
+      </w:pPr>
+      <w:r>
+        <w:t xml:space="preserve">Основные компоненты </w:t>
+      </w:r>
+      <w:r>
+        <w:rPr>
+          <w:lang w:val="en-US"/>
+        </w:rPr>
+        <w:t xml:space="preserve">Docker – </w:t>
+      </w:r>
+      <w:r>
+        <w:t>Реестры</w:t>
+      </w:r>
+    </w:p>
+    <w:p>
+      <w:pPr>
+        <w:pStyle w:val="a6"/>
+        <w:numPr>
+          <w:ilvl w:val="0"/>
+          <w:numId w:val="3"/>
+        </w:numPr>
+        <w:suppressAutoHyphens w:val="0"/>
+        <w:spacing w:after="0" w:line="360" w:lineRule="auto"/>
+        <w:ind w:left="0" w:firstLine="709"/>
+        <w:jc w:val="both"/>
+        <w:rPr>
+          <w:rFonts w:eastAsia="Times New Roman" w:cs="Times New Roman"/>
+          <w:szCs w:val="28"/>
+          <w:lang w:eastAsia="zh-CN"/>
+        </w:rPr>
+      </w:pPr>
+      <w:r>
+        <w:t>Технологии для работы с контейнерами – пространства имен (</w:t>
+      </w:r>
+      <w:r>
+        <w:rPr>
+          <w:lang w:val="en-US"/>
+        </w:rPr>
+        <w:t>Linux</w:t>
+      </w:r>
+      <w:r>
+        <w:t xml:space="preserve"> </w:t>
+      </w:r>
+      <w:r>
+        <w:rPr>
+          <w:lang w:val="en-US"/>
+        </w:rPr>
+        <w:t>Namespaces</w:t>
+      </w:r>
+      <w:r>
+        <w:t>), контрольные группы</w:t>
+      </w:r>
+      <w:r>
+        <w:t xml:space="preserve"> (</w:t>
+      </w:r>
+      <w:r>
+        <w:rPr>
+          <w:lang w:val="en-US"/>
+        </w:rPr>
+        <w:t>cgroups</w:t>
+      </w:r>
+      <w:r>
+        <w:t xml:space="preserve">), </w:t>
+      </w:r>
+      <w:r>
+        <w:t>аппаратная поддержка виртуализации</w:t>
+      </w:r>
+      <w:r>
+        <w:t>.</w:t>
+      </w:r>
+    </w:p>
+    <w:p>
+      <w:pPr>
+        <w:pStyle w:val="a6"/>
+        <w:numPr>
+          <w:ilvl w:val="0"/>
+          <w:numId w:val="3"/>
+        </w:numPr>
+        <w:suppressAutoHyphens w:val="0"/>
+        <w:spacing w:after="0" w:line="360" w:lineRule="auto"/>
+        <w:ind w:left="0" w:firstLine="709"/>
+        <w:jc w:val="both"/>
+        <w:rPr>
+          <w:rFonts w:eastAsia="Times New Roman" w:cs="Times New Roman"/>
+          <w:szCs w:val="28"/>
+          <w:lang w:eastAsia="zh-CN"/>
+        </w:rPr>
+      </w:pPr>
+      <w:r>
+        <w:t>Соответствие между компонентами и его описанием</w:t>
+      </w:r>
+      <w:r>
+        <w:t>:</w:t>
+      </w:r>
+    </w:p>
+    <w:p>
+      <w:pPr>
+        <w:pStyle w:val="a6"/>
+        <w:numPr>
+          <w:ilvl w:val="0"/>
+          <w:numId w:val="4"/>
+        </w:numPr>
+        <w:suppressAutoHyphens w:val="0"/>
+        <w:spacing w:after="0" w:line="360" w:lineRule="auto"/>
+        <w:ind w:left="709" w:firstLine="709"/>
+        <w:jc w:val="both"/>
+        <w:rPr>
+          <w:rFonts w:eastAsia="Times New Roman" w:cs="Times New Roman"/>
+          <w:szCs w:val="28"/>
+          <w:lang w:eastAsia="zh-CN"/>
+        </w:rPr>
+      </w:pPr>
+      <w:r>
+        <w:t>Контейнеры – изолированные при помощи технологий операционной системы пользовательские окружения, в которых выполняются приложения.</w:t>
+      </w:r>
+    </w:p>
+    <w:p>
+      <w:pPr>
+        <w:pStyle w:val="a6"/>
+        <w:numPr>
+          <w:ilvl w:val="0"/>
+          <w:numId w:val="4"/>
+        </w:numPr>
+        <w:suppressAutoHyphens w:val="0"/>
+        <w:spacing w:after="0" w:line="360" w:lineRule="auto"/>
+        <w:ind w:left="709" w:firstLine="709"/>
+        <w:jc w:val="both"/>
+        <w:rPr>
+          <w:rFonts w:eastAsia="Times New Roman" w:cs="Times New Roman"/>
+          <w:szCs w:val="28"/>
+          <w:lang w:eastAsia="zh-CN"/>
+        </w:rPr>
+      </w:pPr>
+      <w:r>
+        <w:t>Образы – доступные только для чтения шаблоны приложений</w:t>
+      </w:r>
+    </w:p>
+    <w:p>
+      <w:pPr>
+        <w:pStyle w:val="a6"/>
+        <w:numPr>
+          <w:ilvl w:val="0"/>
+          <w:numId w:val="4"/>
+        </w:numPr>
+        <w:suppressAutoHyphens w:val="0"/>
+        <w:spacing w:after="0" w:line="360" w:lineRule="auto"/>
+        <w:ind w:left="709" w:firstLine="709"/>
+        <w:jc w:val="both"/>
+        <w:rPr>
+          <w:rFonts w:eastAsia="Times New Roman" w:cs="Times New Roman"/>
+          <w:szCs w:val="28"/>
+          <w:lang w:eastAsia="zh-CN"/>
+        </w:rPr>
+      </w:pPr>
+      <w:r>
+        <w:t>Реестры – сетевые хранилища образов</w:t>
+      </w:r>
+      <w:r>
+        <w:t xml:space="preserve"> (</w:t>
+      </w:r>
+      <w:r>
+        <w:t>репозитории</w:t>
+      </w:r>
+      <w:r>
+        <w:t>).</w:t>
+      </w:r>
+    </w:p>
+    <w:p>
+      <w:pPr>
+        <w:pStyle w:val="a6"/>
+        <w:numPr>
+          <w:ilvl w:val="0"/>
+          <w:numId w:val="3"/>
+        </w:numPr>
+        <w:suppressAutoHyphens w:val="0"/>
+        <w:spacing w:after="0" w:line="360" w:lineRule="auto"/>
+        <w:jc w:val="both"/>
+        <w:rPr>
+          <w:rFonts w:eastAsia="Times New Roman" w:cs="Times New Roman"/>
+          <w:szCs w:val="28"/>
+          <w:lang w:eastAsia="zh-CN"/>
+        </w:rPr>
+      </w:pPr>
+      <w:r>
+        <w:t>Контейнеры обеспечивают аппаратную виртуализацию, обеспечивает виртуализацию на уровне операционной системы с помощью абстрагирования пользовательского пространства. Контейнеры разделяют ядро хоста с другими контейнерами, каждый из них получает свое собственное изолированное пространство для обеспечения запуска нескольких контейнеров на одном хосте.</w:t>
+      </w:r>
+    </w:p>
+    <w:p>
+      <w:pPr>
+        <w:pStyle w:val="a6"/>
+        <w:numPr>
+          <w:ilvl w:val="0"/>
+          <w:numId w:val="3"/>
+        </w:numPr>
+        <w:suppressAutoHyphens w:val="0"/>
+        <w:spacing w:after="0" w:line="360" w:lineRule="auto"/>
+        <w:jc w:val="both"/>
+        <w:rPr>
+          <w:rFonts w:eastAsia="Times New Roman" w:cs="Times New Roman"/>
+          <w:szCs w:val="28"/>
+          <w:lang w:eastAsia="zh-CN"/>
+        </w:rPr>
+      </w:pPr>
+      <w:r>
+        <w:t xml:space="preserve">   </w:t>
+      </w:r>
+      <w:r>
+        <w:t xml:space="preserve">Основные команды </w:t>
+      </w:r>
+      <w:r>
+        <w:rPr>
+          <w:lang w:val="en-US"/>
+        </w:rPr>
+        <w:t>Docker:</w:t>
+      </w:r>
+    </w:p>
+    <w:p>
+      <w:pPr>
+        <w:pStyle w:val="a6"/>
+        <w:numPr>
+          <w:ilvl w:val="0"/>
+          <w:numId w:val="5"/>
+        </w:numPr>
+        <w:suppressAutoHyphens w:val="0"/>
+        <w:spacing w:after="0" w:line="360" w:lineRule="auto"/>
+        <w:jc w:val="both"/>
+        <w:rPr>
+          <w:rFonts w:eastAsia="Times New Roman" w:cs="Times New Roman"/>
+          <w:szCs w:val="28"/>
+          <w:lang w:eastAsia="zh-CN"/>
+        </w:rPr>
+      </w:pPr>
+      <w:r>
+        <w:rPr>
+          <w:rFonts w:eastAsia="Times New Roman" w:cs="Times New Roman"/>
+          <w:szCs w:val="28"/>
+          <w:lang w:val="en-US" w:eastAsia="zh-CN"/>
+        </w:rPr>
+        <w:t xml:space="preserve">Create – </w:t>
+      </w:r>
+      <w:r>
+        <w:rPr>
+          <w:rFonts w:eastAsia="Times New Roman" w:cs="Times New Roman"/>
+          <w:szCs w:val="28"/>
+          <w:lang w:eastAsia="zh-CN"/>
+        </w:rPr>
+        <w:t>создание контейнера из образа</w:t>
+      </w:r>
+    </w:p>
+    <w:p>
+      <w:pPr>
+        <w:pStyle w:val="a6"/>
+        <w:numPr>
+          <w:ilvl w:val="0"/>
+          <w:numId w:val="5"/>
+        </w:numPr>
+        <w:suppressAutoHyphens w:val="0"/>
+        <w:spacing w:after="0" w:line="360" w:lineRule="auto"/>
+        <w:jc w:val="both"/>
+        <w:rPr>
+          <w:rFonts w:eastAsia="Times New Roman" w:cs="Times New Roman"/>
+          <w:szCs w:val="28"/>
+          <w:lang w:eastAsia="zh-CN"/>
+        </w:rPr>
+      </w:pPr>
+      <w:r>
+        <w:rPr>
+          <w:rFonts w:eastAsia="Times New Roman" w:cs="Times New Roman"/>
+          <w:szCs w:val="28"/>
+          <w:lang w:val="en-US" w:eastAsia="zh-CN"/>
+        </w:rPr>
+        <w:t xml:space="preserve">Start – </w:t>
+      </w:r>
+      <w:r>
+        <w:rPr>
+          <w:rFonts w:eastAsia="Times New Roman" w:cs="Times New Roman"/>
+          <w:szCs w:val="28"/>
+          <w:lang w:eastAsia="zh-CN"/>
+        </w:rPr>
+        <w:t xml:space="preserve">запуск существующего контейнера </w:t>
+      </w:r>
+    </w:p>
+    <w:p>
+      <w:pPr>
+        <w:pStyle w:val="a6"/>
+        <w:numPr>
+          <w:ilvl w:val="0"/>
+          <w:numId w:val="5"/>
+        </w:numPr>
+        <w:suppressAutoHyphens w:val="0"/>
+        <w:spacing w:after="0" w:line="360" w:lineRule="auto"/>
+        <w:jc w:val="both"/>
+        <w:rPr>
+          <w:rFonts w:eastAsia="Times New Roman" w:cs="Times New Roman"/>
+          <w:szCs w:val="28"/>
+          <w:lang w:eastAsia="zh-CN"/>
+        </w:rPr>
+      </w:pPr>
+      <w:r>
+        <w:rPr>
+          <w:rFonts w:eastAsia="Times New Roman" w:cs="Times New Roman"/>
+          <w:szCs w:val="28"/>
+          <w:lang w:val="en-US" w:eastAsia="zh-CN"/>
+        </w:rPr>
+        <w:t>Run</w:t>
+      </w:r>
+      <w:r>
+        <w:rPr>
+          <w:rFonts w:eastAsia="Times New Roman" w:cs="Times New Roman"/>
+          <w:szCs w:val="28"/>
+          <w:lang w:eastAsia="zh-CN"/>
+        </w:rPr>
+        <w:t xml:space="preserve"> – </w:t>
+      </w:r>
+      <w:r>
+        <w:rPr>
+          <w:rFonts w:eastAsia="Times New Roman" w:cs="Times New Roman"/>
+          <w:szCs w:val="28"/>
+          <w:lang w:eastAsia="zh-CN"/>
+        </w:rPr>
+        <w:t>создание контейнера и его запуск</w:t>
+      </w:r>
+    </w:p>
+    <w:p>
+      <w:pPr>
+        <w:pStyle w:val="a6"/>
+        <w:numPr>
+          <w:ilvl w:val="0"/>
+          <w:numId w:val="5"/>
+        </w:numPr>
+        <w:suppressAutoHyphens w:val="0"/>
+        <w:spacing w:after="0" w:line="360" w:lineRule="auto"/>
+        <w:jc w:val="both"/>
+        <w:rPr>
+          <w:rFonts w:eastAsia="Times New Roman" w:cs="Times New Roman"/>
+          <w:szCs w:val="28"/>
+          <w:lang w:eastAsia="zh-CN"/>
+        </w:rPr>
+      </w:pPr>
+      <w:r>
+        <w:rPr>
+          <w:rFonts w:eastAsia="Times New Roman" w:cs="Times New Roman"/>
+          <w:szCs w:val="28"/>
+          <w:lang w:val="en-US" w:eastAsia="zh-CN"/>
+        </w:rPr>
+        <w:t>Ls</w:t>
+      </w:r>
+      <w:r>
+        <w:rPr>
+          <w:rFonts w:eastAsia="Times New Roman" w:cs="Times New Roman"/>
+          <w:szCs w:val="28"/>
+          <w:lang w:eastAsia="zh-CN"/>
+        </w:rPr>
+        <w:t xml:space="preserve"> – </w:t>
+      </w:r>
+      <w:r>
+        <w:rPr>
+          <w:rFonts w:eastAsia="Times New Roman" w:cs="Times New Roman"/>
+          <w:szCs w:val="28"/>
+          <w:lang w:eastAsia="zh-CN"/>
+        </w:rPr>
+        <w:t xml:space="preserve">вывод списка работающих контейнеров </w:t>
+      </w:r>
+    </w:p>
+    <w:p>
+      <w:pPr>
+        <w:pStyle w:val="a6"/>
+        <w:numPr>
+          <w:ilvl w:val="0"/>
+          <w:numId w:val="5"/>
+        </w:numPr>
+        <w:suppressAutoHyphens w:val="0"/>
+        <w:spacing w:after="0" w:line="360" w:lineRule="auto"/>
+        <w:jc w:val="both"/>
+        <w:rPr>
+          <w:rFonts w:eastAsia="Times New Roman" w:cs="Times New Roman"/>
+          <w:szCs w:val="28"/>
+          <w:lang w:eastAsia="zh-CN"/>
+        </w:rPr>
+      </w:pPr>
+      <w:r>
+        <w:rPr>
+          <w:rFonts w:eastAsia="Times New Roman" w:cs="Times New Roman"/>
+          <w:szCs w:val="28"/>
+          <w:lang w:val="en-US" w:eastAsia="zh-CN"/>
+        </w:rPr>
+        <w:t xml:space="preserve">Inspect – </w:t>
+      </w:r>
+      <w:r>
+        <w:rPr>
+          <w:rFonts w:eastAsia="Times New Roman" w:cs="Times New Roman"/>
+          <w:szCs w:val="28"/>
+          <w:lang w:eastAsia="zh-CN"/>
+        </w:rPr>
+        <w:t>вывод информации о контейнере</w:t>
+      </w:r>
+    </w:p>
+    <w:p>
+      <w:pPr>
+        <w:pStyle w:val="a6"/>
+        <w:numPr>
+          <w:ilvl w:val="0"/>
+          <w:numId w:val="5"/>
+        </w:numPr>
+        <w:suppressAutoHyphens w:val="0"/>
+        <w:spacing w:after="0" w:line="360" w:lineRule="auto"/>
+        <w:jc w:val="both"/>
+        <w:rPr>
+          <w:rFonts w:eastAsia="Times New Roman" w:cs="Times New Roman"/>
+          <w:szCs w:val="28"/>
+          <w:lang w:eastAsia="zh-CN"/>
+        </w:rPr>
+      </w:pPr>
+      <w:r>
+        <w:rPr>
+          <w:rFonts w:eastAsia="Times New Roman" w:cs="Times New Roman"/>
+          <w:szCs w:val="28"/>
+          <w:lang w:val="en-US" w:eastAsia="zh-CN"/>
+        </w:rPr>
+        <w:t xml:space="preserve">Logs – </w:t>
+      </w:r>
+      <w:r>
+        <w:rPr>
+          <w:rFonts w:eastAsia="Times New Roman" w:cs="Times New Roman"/>
+          <w:szCs w:val="28"/>
+          <w:lang w:eastAsia="zh-CN"/>
+        </w:rPr>
+        <w:t>вывод логов</w:t>
+      </w:r>
+    </w:p>
+    <w:p>
+      <w:pPr>
+        <w:pStyle w:val="a6"/>
+        <w:numPr>
+          <w:ilvl w:val="0"/>
+          <w:numId w:val="5"/>
+        </w:numPr>
+        <w:suppressAutoHyphens w:val="0"/>
+        <w:spacing w:after="0" w:line="360" w:lineRule="auto"/>
+        <w:jc w:val="both"/>
+        <w:rPr>
+          <w:rFonts w:eastAsia="Times New Roman" w:cs="Times New Roman"/>
+          <w:szCs w:val="28"/>
+          <w:lang w:eastAsia="zh-CN"/>
+        </w:rPr>
+      </w:pPr>
+      <w:r>
+        <w:rPr>
+          <w:rFonts w:eastAsia="Times New Roman" w:cs="Times New Roman"/>
+          <w:szCs w:val="28"/>
+          <w:lang w:val="en-US" w:eastAsia="zh-CN"/>
+        </w:rPr>
+        <w:t xml:space="preserve">Stop – </w:t>
+      </w:r>
+      <w:r>
+        <w:rPr>
+          <w:rFonts w:eastAsia="Times New Roman" w:cs="Times New Roman"/>
+          <w:szCs w:val="28"/>
+          <w:lang w:eastAsia="zh-CN"/>
+        </w:rPr>
+        <w:t>остановка контейнера</w:t>
+      </w:r>
+    </w:p>
+    <w:p>
+      <w:pPr>
+        <w:pStyle w:val="a6"/>
+        <w:numPr>
+          <w:ilvl w:val="0"/>
+          <w:numId w:val="3"/>
+        </w:numPr>
+        <w:suppressAutoHyphens w:val="0"/>
+        <w:spacing w:after="0" w:line="360" w:lineRule="auto"/>
+        <w:jc w:val="both"/>
+        <w:rPr>
+          <w:rFonts w:eastAsia="Times New Roman" w:cs="Times New Roman"/>
+          <w:szCs w:val="28"/>
+          <w:lang w:eastAsia="zh-CN"/>
+        </w:rPr>
+      </w:pPr>
+      <w:r>
+        <w:rPr>
+          <w:rFonts w:eastAsia="Times New Roman" w:cs="Times New Roman"/>
+          <w:szCs w:val="28"/>
+          <w:lang w:eastAsia="zh-CN"/>
+        </w:rPr>
+        <w:lastRenderedPageBreak/>
+        <w:t>С помощью команды «</w:t>
+      </w:r>
+      <w:r>
+        <w:rPr>
+          <w:rFonts w:eastAsia="Times New Roman" w:cs="Times New Roman"/>
+          <w:szCs w:val="28"/>
+          <w:lang w:val="en-US" w:eastAsia="zh-CN"/>
+        </w:rPr>
+        <w:t>docker</w:t>
+      </w:r>
+      <w:r>
+        <w:rPr>
+          <w:rFonts w:eastAsia="Times New Roman" w:cs="Times New Roman"/>
+          <w:szCs w:val="28"/>
+          <w:lang w:eastAsia="zh-CN"/>
+        </w:rPr>
+        <w:t>-</w:t>
+      </w:r>
+      <w:r>
+        <w:rPr>
+          <w:rFonts w:eastAsia="Times New Roman" w:cs="Times New Roman"/>
+          <w:szCs w:val="28"/>
+          <w:lang w:val="en-US" w:eastAsia="zh-CN"/>
+        </w:rPr>
+        <w:t>search</w:t>
+      </w:r>
+      <w:r>
+        <w:rPr>
+          <w:rFonts w:eastAsia="Times New Roman" w:cs="Times New Roman"/>
+          <w:szCs w:val="28"/>
+          <w:lang w:eastAsia="zh-CN"/>
+        </w:rPr>
+        <w:t xml:space="preserve">» можно осуществить поиск </w:t>
+      </w:r>
+      <w:r>
+        <w:rPr>
+          <w:rFonts w:eastAsia="Times New Roman" w:cs="Times New Roman"/>
+          <w:szCs w:val="28"/>
+          <w:lang w:val="en-US" w:eastAsia="zh-CN"/>
+        </w:rPr>
+        <w:t>Docker</w:t>
+      </w:r>
+      <w:r>
+        <w:rPr>
+          <w:rFonts w:eastAsia="Times New Roman" w:cs="Times New Roman"/>
+          <w:szCs w:val="28"/>
+          <w:lang w:eastAsia="zh-CN"/>
+        </w:rPr>
+        <w:t xml:space="preserve"> </w:t>
+      </w:r>
+      <w:r>
+        <w:rPr>
+          <w:rFonts w:eastAsia="Times New Roman" w:cs="Times New Roman"/>
+          <w:szCs w:val="28"/>
+          <w:lang w:eastAsia="zh-CN"/>
+        </w:rPr>
+        <w:t>контейнеров на сервере регистра.</w:t>
+      </w:r>
+    </w:p>
+    <w:p>
+      <w:pPr>
+        <w:pStyle w:val="a6"/>
+        <w:numPr>
+          <w:ilvl w:val="0"/>
+          <w:numId w:val="3"/>
+        </w:numPr>
+        <w:suppressAutoHyphens w:val="0"/>
+        <w:spacing w:after="0" w:line="360" w:lineRule="auto"/>
+        <w:jc w:val="both"/>
+        <w:rPr>
+          <w:rFonts w:eastAsia="Times New Roman" w:cs="Times New Roman"/>
+          <w:szCs w:val="28"/>
+          <w:lang w:eastAsia="zh-CN"/>
+        </w:rPr>
+      </w:pPr>
+      <w:r>
+        <w:rPr>
+          <w:rFonts w:eastAsia="Times New Roman" w:cs="Times New Roman"/>
+          <w:szCs w:val="28"/>
+          <w:lang w:eastAsia="zh-CN"/>
+        </w:rPr>
+        <w:t>Запуск контейнера</w:t>
+      </w:r>
+    </w:p>
+    <w:p>
+      <w:pPr>
+        <w:pStyle w:val="a6"/>
+        <w:numPr>
+          <w:ilvl w:val="1"/>
+          <w:numId w:val="3"/>
+        </w:numPr>
+        <w:suppressAutoHyphens w:val="0"/>
+        <w:spacing w:after="0" w:line="360" w:lineRule="auto"/>
+        <w:jc w:val="both"/>
+        <w:rPr>
+          <w:rFonts w:eastAsia="Times New Roman" w:cs="Times New Roman"/>
+          <w:szCs w:val="28"/>
+          <w:lang w:eastAsia="zh-CN"/>
+        </w:rPr>
+      </w:pPr>
+      <w:r>
+        <w:rPr>
+          <w:rFonts w:eastAsia="Times New Roman" w:cs="Times New Roman"/>
+          <w:szCs w:val="28"/>
+          <w:lang w:eastAsia="zh-CN"/>
+        </w:rPr>
+        <w:t>Загрузка образа</w:t>
+      </w:r>
+    </w:p>
+    <w:p>
+      <w:pPr>
+        <w:pStyle w:val="a6"/>
+        <w:numPr>
+          <w:ilvl w:val="1"/>
+          <w:numId w:val="3"/>
+        </w:numPr>
+        <w:suppressAutoHyphens w:val="0"/>
+        <w:spacing w:after="0" w:line="360" w:lineRule="auto"/>
+        <w:jc w:val="both"/>
+        <w:rPr>
+          <w:rFonts w:eastAsia="Times New Roman" w:cs="Times New Roman"/>
+          <w:szCs w:val="28"/>
+          <w:lang w:eastAsia="zh-CN"/>
+        </w:rPr>
+      </w:pPr>
+      <w:r>
+        <w:rPr>
+          <w:rFonts w:eastAsia="Times New Roman" w:cs="Times New Roman"/>
+          <w:szCs w:val="28"/>
+          <w:lang w:eastAsia="zh-CN"/>
+        </w:rPr>
+        <w:t>Распаковка образа</w:t>
+      </w:r>
+    </w:p>
+    <w:p>
+      <w:pPr>
+        <w:pStyle w:val="a6"/>
+        <w:numPr>
+          <w:ilvl w:val="1"/>
+          <w:numId w:val="3"/>
+        </w:numPr>
+        <w:suppressAutoHyphens w:val="0"/>
+        <w:spacing w:after="0" w:line="360" w:lineRule="auto"/>
+        <w:jc w:val="both"/>
+        <w:rPr>
+          <w:rFonts w:eastAsia="Times New Roman" w:cs="Times New Roman"/>
+          <w:szCs w:val="28"/>
+          <w:lang w:eastAsia="zh-CN"/>
+        </w:rPr>
+      </w:pPr>
+      <w:r>
+        <w:rPr>
+          <w:rFonts w:eastAsia="Times New Roman" w:cs="Times New Roman"/>
+          <w:szCs w:val="28"/>
+          <w:lang w:eastAsia="zh-CN"/>
+        </w:rPr>
+        <w:t>Запуск контейнера из пакета</w:t>
+      </w:r>
+    </w:p>
+    <w:p>
+      <w:pPr>
+        <w:pStyle w:val="a6"/>
+        <w:numPr>
+          <w:ilvl w:val="0"/>
+          <w:numId w:val="3"/>
+        </w:numPr>
+        <w:suppressAutoHyphens w:val="0"/>
+        <w:spacing w:after="0" w:line="360" w:lineRule="auto"/>
+        <w:jc w:val="both"/>
+        <w:rPr>
+          <w:rFonts w:eastAsia="Times New Roman" w:cs="Times New Roman"/>
+          <w:szCs w:val="28"/>
+          <w:lang w:eastAsia="zh-CN"/>
+        </w:rPr>
+      </w:pPr>
+      <w:r>
+        <w:rPr>
+          <w:rFonts w:eastAsia="Times New Roman" w:cs="Times New Roman"/>
+          <w:szCs w:val="28"/>
+          <w:lang w:eastAsia="zh-CN"/>
+        </w:rPr>
+        <w:t>Контейнеры могут находиться в нескольких состояниях</w:t>
+      </w:r>
+      <w:r>
+        <w:rPr>
+          <w:rFonts w:eastAsia="Times New Roman" w:cs="Times New Roman"/>
+          <w:szCs w:val="28"/>
+          <w:lang w:eastAsia="zh-CN"/>
+        </w:rPr>
+        <w:t>:</w:t>
+      </w:r>
+    </w:p>
+    <w:p>
+      <w:pPr>
+        <w:pStyle w:val="a6"/>
+        <w:numPr>
+          <w:ilvl w:val="1"/>
+          <w:numId w:val="3"/>
+        </w:numPr>
+        <w:suppressAutoHyphens w:val="0"/>
+        <w:spacing w:after="0" w:line="360" w:lineRule="auto"/>
+        <w:jc w:val="both"/>
+        <w:rPr>
+          <w:rFonts w:eastAsia="Times New Roman" w:cs="Times New Roman"/>
+          <w:szCs w:val="28"/>
+          <w:lang w:eastAsia="zh-CN"/>
+        </w:rPr>
+      </w:pPr>
+      <w:r>
+        <w:rPr>
+          <w:rFonts w:eastAsia="Times New Roman" w:cs="Times New Roman"/>
+          <w:szCs w:val="28"/>
+          <w:lang w:eastAsia="zh-CN"/>
+        </w:rPr>
+        <w:t xml:space="preserve">Создан – контейнер создан и в текущий момент не выполняется </w:t>
+      </w:r>
+    </w:p>
+    <w:p>
+      <w:pPr>
+        <w:pStyle w:val="a6"/>
+        <w:numPr>
+          <w:ilvl w:val="1"/>
+          <w:numId w:val="3"/>
+        </w:numPr>
+        <w:suppressAutoHyphens w:val="0"/>
+        <w:spacing w:after="0" w:line="360" w:lineRule="auto"/>
+        <w:jc w:val="both"/>
+        <w:rPr>
+          <w:rFonts w:eastAsia="Times New Roman" w:cs="Times New Roman"/>
+          <w:szCs w:val="28"/>
+          <w:lang w:eastAsia="zh-CN"/>
+        </w:rPr>
+      </w:pPr>
+      <w:r>
+        <w:rPr>
+          <w:rFonts w:eastAsia="Times New Roman" w:cs="Times New Roman"/>
+          <w:szCs w:val="28"/>
+          <w:lang w:eastAsia="zh-CN"/>
+        </w:rPr>
+        <w:t>Исполняется – контейнер работает</w:t>
+      </w:r>
+    </w:p>
+    <w:p>
+      <w:pPr>
+        <w:pStyle w:val="a6"/>
+        <w:numPr>
+          <w:ilvl w:val="1"/>
+          <w:numId w:val="3"/>
+        </w:numPr>
+        <w:suppressAutoHyphens w:val="0"/>
+        <w:spacing w:after="0" w:line="360" w:lineRule="auto"/>
+        <w:jc w:val="both"/>
+        <w:rPr>
+          <w:rFonts w:eastAsia="Times New Roman" w:cs="Times New Roman"/>
+          <w:szCs w:val="28"/>
+          <w:lang w:eastAsia="zh-CN"/>
+        </w:rPr>
+      </w:pPr>
+      <w:r>
+        <w:rPr>
+          <w:rFonts w:eastAsia="Times New Roman" w:cs="Times New Roman"/>
+          <w:szCs w:val="28"/>
+          <w:lang w:eastAsia="zh-CN"/>
+        </w:rPr>
+        <w:t>Завершил исполнение – контейнер завершил исполнение</w:t>
+      </w:r>
+    </w:p>
+    <w:p>
+      <w:pPr>
+        <w:pStyle w:val="a6"/>
+        <w:numPr>
+          <w:ilvl w:val="0"/>
+          <w:numId w:val="3"/>
+        </w:numPr>
+        <w:suppressAutoHyphens w:val="0"/>
+        <w:spacing w:after="0" w:line="360" w:lineRule="auto"/>
+        <w:jc w:val="both"/>
+        <w:rPr>
+          <w:rFonts w:eastAsia="Times New Roman" w:cs="Times New Roman"/>
+          <w:szCs w:val="28"/>
+          <w:lang w:eastAsia="zh-CN"/>
+        </w:rPr>
+      </w:pPr>
+      <w:r>
+        <w:rPr>
+          <w:rFonts w:eastAsia="Times New Roman" w:cs="Times New Roman"/>
+          <w:szCs w:val="28"/>
+          <w:lang w:eastAsia="zh-CN"/>
+        </w:rPr>
+        <w:t xml:space="preserve"> Изолирование контейнеров конфигурируется в файлах </w:t>
+      </w:r>
+      <w:r>
+        <w:rPr>
+          <w:rFonts w:eastAsia="Times New Roman" w:cs="Times New Roman"/>
+          <w:szCs w:val="28"/>
+          <w:lang w:val="en-US" w:eastAsia="zh-CN"/>
+        </w:rPr>
+        <w:t>Dockerfie</w:t>
+      </w:r>
+      <w:r>
+        <w:rPr>
+          <w:rFonts w:eastAsia="Times New Roman" w:cs="Times New Roman"/>
+          <w:szCs w:val="28"/>
+          <w:lang w:eastAsia="zh-CN"/>
+        </w:rPr>
+        <w:t xml:space="preserve"> </w:t>
+      </w:r>
+      <w:r>
+        <w:rPr>
+          <w:rFonts w:eastAsia="Times New Roman" w:cs="Times New Roman"/>
+          <w:szCs w:val="28"/>
+          <w:lang w:eastAsia="zh-CN"/>
+        </w:rPr>
+        <w:t xml:space="preserve">и </w:t>
+      </w:r>
+      <w:r>
+        <w:rPr>
+          <w:rFonts w:eastAsia="Times New Roman" w:cs="Times New Roman"/>
+          <w:szCs w:val="28"/>
+          <w:lang w:val="en-US" w:eastAsia="zh-CN"/>
+        </w:rPr>
+        <w:t>docker</w:t>
+      </w:r>
+      <w:r>
+        <w:rPr>
+          <w:rFonts w:eastAsia="Times New Roman" w:cs="Times New Roman"/>
+          <w:szCs w:val="28"/>
+          <w:lang w:eastAsia="zh-CN"/>
+        </w:rPr>
+        <w:t>-</w:t>
+      </w:r>
+      <w:r>
+        <w:rPr>
+          <w:rFonts w:eastAsia="Times New Roman" w:cs="Times New Roman"/>
+          <w:szCs w:val="28"/>
+          <w:lang w:val="en-US" w:eastAsia="zh-CN"/>
+        </w:rPr>
+        <w:t>compose</w:t>
+      </w:r>
+    </w:p>
+    <w:p>
+      <w:pPr>
+        <w:pStyle w:val="a6"/>
+        <w:numPr>
+          <w:ilvl w:val="0"/>
+          <w:numId w:val="3"/>
+        </w:numPr>
+        <w:suppressAutoHyphens w:val="0"/>
+        <w:spacing w:after="0" w:line="360" w:lineRule="auto"/>
+        <w:jc w:val="both"/>
+        <w:rPr>
+          <w:rFonts w:eastAsia="Times New Roman" w:cs="Times New Roman"/>
+          <w:szCs w:val="28"/>
+          <w:lang w:eastAsia="zh-CN"/>
+        </w:rPr>
+      </w:pPr>
+      <w:r>
+        <w:rPr>
+          <w:rFonts w:eastAsia="Times New Roman" w:cs="Times New Roman"/>
+          <w:szCs w:val="28"/>
+          <w:lang w:val="en-US" w:eastAsia="zh-CN"/>
+        </w:rPr>
+        <w:t xml:space="preserve"> </w:t>
+      </w:r>
+    </w:p>
+    <w:p>
+      <w:pPr>
+        <w:pStyle w:val="a6"/>
+        <w:numPr>
+          <w:ilvl w:val="0"/>
+          <w:numId w:val="3"/>
+        </w:numPr>
+        <w:suppressAutoHyphens w:val="0"/>
+        <w:spacing w:after="0" w:line="360" w:lineRule="auto"/>
+        <w:jc w:val="both"/>
+        <w:rPr>
+          <w:rFonts w:eastAsia="Times New Roman" w:cs="Times New Roman"/>
+          <w:szCs w:val="28"/>
+          <w:lang w:eastAsia="zh-CN"/>
+        </w:rPr>
+      </w:pPr>
+      <w:r>
+        <w:rPr>
+          <w:rFonts w:eastAsia="Times New Roman" w:cs="Times New Roman"/>
+          <w:szCs w:val="28"/>
+          <w:lang w:eastAsia="zh-CN"/>
+        </w:rPr>
+        <w:t xml:space="preserve"> </w:t>
+      </w:r>
+      <w:r>
+        <w:rPr>
+          <w:rFonts w:eastAsia="Times New Roman" w:cs="Times New Roman"/>
+          <w:szCs w:val="28"/>
+          <w:lang w:eastAsia="zh-CN"/>
+        </w:rPr>
+        <w:t>С</w:t>
+      </w:r>
+      <w:r>
+        <w:rPr>
+          <w:rFonts w:eastAsia="Times New Roman" w:cs="Times New Roman"/>
+          <w:szCs w:val="28"/>
+          <w:lang w:eastAsia="zh-CN"/>
+        </w:rPr>
+        <w:t xml:space="preserve"> </w:t>
+      </w:r>
+      <w:r>
+        <w:rPr>
+          <w:rFonts w:eastAsia="Times New Roman" w:cs="Times New Roman"/>
+          <w:szCs w:val="28"/>
+          <w:lang w:val="en-US" w:eastAsia="zh-CN"/>
+        </w:rPr>
+        <w:t>Docker</w:t>
+      </w:r>
+      <w:r>
+        <w:rPr>
+          <w:rFonts w:eastAsia="Times New Roman" w:cs="Times New Roman"/>
+          <w:szCs w:val="28"/>
+          <w:lang w:eastAsia="zh-CN"/>
+        </w:rPr>
+        <w:t xml:space="preserve"> </w:t>
+      </w:r>
+      <w:r>
+        <w:rPr>
+          <w:rFonts w:eastAsia="Times New Roman" w:cs="Times New Roman"/>
+          <w:szCs w:val="28"/>
+          <w:lang w:eastAsia="zh-CN"/>
+        </w:rPr>
+        <w:t xml:space="preserve">можно работать с помощью движка </w:t>
+      </w:r>
+      <w:r>
+        <w:rPr>
+          <w:rFonts w:eastAsia="Times New Roman" w:cs="Times New Roman"/>
+          <w:szCs w:val="28"/>
+          <w:lang w:val="en-US" w:eastAsia="zh-CN"/>
+        </w:rPr>
+        <w:t>Kubernetes</w:t>
+      </w:r>
+      <w:r>
+        <w:rPr>
+          <w:rFonts w:eastAsia="Times New Roman" w:cs="Times New Roman"/>
+          <w:szCs w:val="28"/>
+          <w:lang w:eastAsia="zh-CN"/>
+        </w:rPr>
+        <w:t>.</w:t>
+      </w:r>
+    </w:p>
+    <w:p>
+      <w:pPr>
+        <w:pStyle w:val="a6"/>
+        <w:numPr>
+          <w:ilvl w:val="0"/>
+          <w:numId w:val="3"/>
+        </w:numPr>
+        <w:suppressAutoHyphens w:val="0"/>
+        <w:spacing w:after="0" w:line="360" w:lineRule="auto"/>
+        <w:jc w:val="both"/>
+        <w:rPr>
+          <w:rFonts w:eastAsia="Times New Roman" w:cs="Times New Roman"/>
+          <w:szCs w:val="28"/>
+          <w:lang w:eastAsia="zh-CN"/>
+        </w:rPr>
+      </w:pPr>
+      <w:r>
+        <w:rPr>
+          <w:rFonts w:eastAsia="Times New Roman" w:cs="Times New Roman"/>
+          <w:szCs w:val="28"/>
+          <w:lang w:eastAsia="zh-CN"/>
+        </w:rPr>
+        <w:t xml:space="preserve"> </w:t>
+      </w:r>
+      <w:r>
+        <w:rPr>
+          <w:rFonts w:eastAsia="Times New Roman" w:cs="Times New Roman"/>
+          <w:szCs w:val="28"/>
+          <w:lang w:val="en-US" w:eastAsia="zh-CN"/>
+        </w:rPr>
+        <w:t>Kubernetes</w:t>
+      </w:r>
+      <w:r>
+        <w:rPr>
+          <w:rFonts w:eastAsia="Times New Roman" w:cs="Times New Roman"/>
+          <w:szCs w:val="28"/>
+          <w:lang w:eastAsia="zh-CN"/>
+        </w:rPr>
+        <w:t xml:space="preserve"> </w:t>
+      </w:r>
+      <w:r>
+        <w:rPr>
+          <w:rFonts w:eastAsia="Times New Roman" w:cs="Times New Roman"/>
+          <w:szCs w:val="28"/>
+          <w:lang w:eastAsia="zh-CN"/>
+        </w:rPr>
+        <w:t xml:space="preserve">является проектом открытым исходным кодом, предназначенным для управления кластером контейнеров </w:t>
+      </w:r>
+      <w:r>
+        <w:rPr>
+          <w:rFonts w:eastAsia="Times New Roman" w:cs="Times New Roman"/>
+          <w:szCs w:val="28"/>
+          <w:lang w:val="en-US" w:eastAsia="zh-CN"/>
+        </w:rPr>
+        <w:t>Linux</w:t>
+      </w:r>
+      <w:r>
+        <w:rPr>
+          <w:rFonts w:eastAsia="Times New Roman" w:cs="Times New Roman"/>
+          <w:szCs w:val="28"/>
+          <w:lang w:eastAsia="zh-CN"/>
+        </w:rPr>
+        <w:t xml:space="preserve"> как единой системой. </w:t>
+      </w:r>
+      <w:r>
+        <w:rPr>
+          <w:rFonts w:eastAsia="Times New Roman" w:cs="Times New Roman"/>
+          <w:szCs w:val="28"/>
+          <w:lang w:eastAsia="zh-CN"/>
+        </w:rPr>
+        <w:t xml:space="preserve"> </w:t>
+      </w:r>
+      <w:r>
+        <w:rPr>
+          <w:rFonts w:eastAsia="Times New Roman" w:cs="Times New Roman"/>
+          <w:szCs w:val="28"/>
+          <w:lang w:val="en-US" w:eastAsia="zh-CN"/>
+        </w:rPr>
+        <w:t>Kubernetes</w:t>
+      </w:r>
+      <w:r>
+        <w:rPr>
+          <w:rFonts w:eastAsia="Times New Roman" w:cs="Times New Roman"/>
+          <w:szCs w:val="28"/>
+          <w:lang w:eastAsia="zh-CN"/>
+        </w:rPr>
+        <w:t xml:space="preserve"> </w:t>
+      </w:r>
+      <w:r>
+        <w:rPr>
+          <w:rFonts w:eastAsia="Times New Roman" w:cs="Times New Roman"/>
+          <w:szCs w:val="28"/>
+          <w:lang w:eastAsia="zh-CN"/>
+        </w:rPr>
+        <w:t xml:space="preserve">запускает и управляет контейнерами </w:t>
+      </w:r>
+      <w:r>
+        <w:rPr>
+          <w:rFonts w:eastAsia="Times New Roman" w:cs="Times New Roman"/>
+          <w:szCs w:val="28"/>
+          <w:lang w:val="en-US" w:eastAsia="zh-CN"/>
+        </w:rPr>
+        <w:t>Docker</w:t>
+      </w:r>
+      <w:r>
+        <w:rPr>
+          <w:rFonts w:eastAsia="Times New Roman" w:cs="Times New Roman"/>
+          <w:szCs w:val="28"/>
+          <w:lang w:eastAsia="zh-CN"/>
+        </w:rPr>
+        <w:t xml:space="preserve"> </w:t>
+      </w:r>
+      <w:r>
+        <w:rPr>
+          <w:rFonts w:eastAsia="Times New Roman" w:cs="Times New Roman"/>
+          <w:szCs w:val="28"/>
+          <w:lang w:eastAsia="zh-CN"/>
+        </w:rPr>
+        <w:t xml:space="preserve">на большом количестве хостов, а также обеспечивает совместное размещение и репликацию большого количества контейнеров. </w:t>
+      </w:r>
+    </w:p>
+    <w:p>
+      <w:pPr>
+        <w:pStyle w:val="a6"/>
+        <w:suppressAutoHyphens w:val="0"/>
+        <w:spacing w:after="0" w:line="360" w:lineRule="auto"/>
+        <w:ind w:left="1069"/>
+        <w:jc w:val="both"/>
+        <w:rPr>
+          <w:rFonts w:eastAsia="Times New Roman" w:cs="Times New Roman"/>
+          <w:szCs w:val="28"/>
+          <w:lang w:val="en-US" w:eastAsia="zh-CN"/>
+        </w:rPr>
+      </w:pPr>
+      <w:r>
+        <w:rPr>
+          <w:rFonts w:eastAsia="Times New Roman" w:cs="Times New Roman"/>
+          <w:szCs w:val="28"/>
+          <w:lang w:eastAsia="zh-CN"/>
+        </w:rPr>
+        <w:t xml:space="preserve">Объекты </w:t>
+      </w:r>
+      <w:r>
+        <w:rPr>
+          <w:rFonts w:eastAsia="Times New Roman" w:cs="Times New Roman"/>
+          <w:szCs w:val="28"/>
+          <w:lang w:val="en-US" w:eastAsia="zh-CN"/>
+        </w:rPr>
+        <w:t>API Kubernetes:</w:t>
+      </w:r>
+    </w:p>
+    <w:p>
+      <w:pPr>
+        <w:pStyle w:val="a6"/>
+        <w:numPr>
+          <w:ilvl w:val="0"/>
+          <w:numId w:val="6"/>
+        </w:numPr>
+        <w:suppressAutoHyphens w:val="0"/>
+        <w:spacing w:after="0" w:line="360" w:lineRule="auto"/>
+        <w:jc w:val="both"/>
+        <w:rPr>
+          <w:rFonts w:eastAsia="Times New Roman" w:cs="Times New Roman"/>
+          <w:szCs w:val="28"/>
+          <w:lang w:eastAsia="zh-CN"/>
+        </w:rPr>
+      </w:pPr>
+      <w:r>
+        <w:rPr>
+          <w:rFonts w:eastAsia="Times New Roman" w:cs="Times New Roman"/>
+          <w:szCs w:val="28"/>
+          <w:lang w:eastAsia="zh-CN"/>
+        </w:rPr>
+        <w:t xml:space="preserve">Кластеры </w:t>
+      </w:r>
+    </w:p>
+    <w:p>
+      <w:pPr>
+        <w:pStyle w:val="a6"/>
+        <w:numPr>
+          <w:ilvl w:val="0"/>
+          <w:numId w:val="6"/>
+        </w:numPr>
+        <w:suppressAutoHyphens w:val="0"/>
+        <w:spacing w:after="0" w:line="360" w:lineRule="auto"/>
+        <w:jc w:val="both"/>
+        <w:rPr>
+          <w:rFonts w:eastAsia="Times New Roman" w:cs="Times New Roman"/>
+          <w:szCs w:val="28"/>
+          <w:lang w:eastAsia="zh-CN"/>
+        </w:rPr>
+      </w:pPr>
+      <w:r>
+        <w:rPr>
+          <w:rFonts w:eastAsia="Times New Roman" w:cs="Times New Roman"/>
+          <w:szCs w:val="28"/>
+          <w:lang w:eastAsia="zh-CN"/>
+        </w:rPr>
+        <w:t>Ноды</w:t>
+      </w:r>
+    </w:p>
+    <w:p>
+      <w:pPr>
+        <w:pStyle w:val="a6"/>
+        <w:numPr>
+          <w:ilvl w:val="0"/>
+          <w:numId w:val="6"/>
+        </w:numPr>
+        <w:suppressAutoHyphens w:val="0"/>
+        <w:spacing w:after="0" w:line="360" w:lineRule="auto"/>
+        <w:jc w:val="both"/>
+        <w:rPr>
+          <w:rFonts w:eastAsia="Times New Roman" w:cs="Times New Roman"/>
+          <w:szCs w:val="28"/>
+          <w:lang w:eastAsia="zh-CN"/>
+        </w:rPr>
+      </w:pPr>
+      <w:r>
+        <w:rPr>
+          <w:rFonts w:eastAsia="Times New Roman" w:cs="Times New Roman"/>
+          <w:szCs w:val="28"/>
+          <w:lang w:eastAsia="zh-CN"/>
+        </w:rPr>
+        <w:t>Поды</w:t>
+      </w:r>
+    </w:p>
+    <w:p>
+      <w:pPr>
+        <w:pStyle w:val="a6"/>
+        <w:numPr>
+          <w:ilvl w:val="0"/>
+          <w:numId w:val="6"/>
+        </w:numPr>
+        <w:suppressAutoHyphens w:val="0"/>
+        <w:spacing w:after="0" w:line="360" w:lineRule="auto"/>
+        <w:jc w:val="both"/>
+        <w:rPr>
+          <w:rFonts w:eastAsia="Times New Roman" w:cs="Times New Roman"/>
+          <w:szCs w:val="28"/>
+          <w:lang w:eastAsia="zh-CN"/>
+        </w:rPr>
+      </w:pPr>
+      <w:r>
+        <w:rPr>
+          <w:rFonts w:eastAsia="Times New Roman" w:cs="Times New Roman"/>
+          <w:szCs w:val="28"/>
+          <w:lang w:eastAsia="zh-CN"/>
+        </w:rPr>
+        <w:t xml:space="preserve">Сервисы </w:t>
+      </w:r>
+    </w:p>
+    <w:p>
+      <w:pPr>
+        <w:pStyle w:val="a6"/>
+        <w:numPr>
+          <w:ilvl w:val="0"/>
+          <w:numId w:val="6"/>
+        </w:numPr>
+        <w:suppressAutoHyphens w:val="0"/>
+        <w:spacing w:after="0" w:line="360" w:lineRule="auto"/>
+        <w:jc w:val="both"/>
+        <w:rPr>
+          <w:rFonts w:eastAsia="Times New Roman" w:cs="Times New Roman"/>
+          <w:szCs w:val="28"/>
+          <w:lang w:eastAsia="zh-CN"/>
+        </w:rPr>
+      </w:pPr>
+      <w:r>
+        <w:rPr>
+          <w:rFonts w:eastAsia="Times New Roman" w:cs="Times New Roman"/>
+          <w:szCs w:val="28"/>
+          <w:lang w:eastAsia="zh-CN"/>
+        </w:rPr>
+        <w:t>Набор реплик</w:t>
+      </w:r>
+      <w:bookmarkStart w:id="2" w:name="_GoBack"/>
+      <w:bookmarkEnd w:id="2"/>
+    </w:p>
+    <w:p>
+      <w:pPr>
+        <w:pStyle w:val="a6"/>
+        <w:numPr>
+          <w:ilvl w:val="0"/>
+          <w:numId w:val="4"/>
+        </w:numPr>
+        <w:suppressAutoHyphens w:val="0"/>
+        <w:spacing w:after="0" w:line="360" w:lineRule="auto"/>
+        <w:jc w:val="both"/>
+        <w:rPr>
+          <w:rFonts w:eastAsia="Times New Roman" w:cs="Times New Roman"/>
+          <w:szCs w:val="28"/>
+          <w:lang w:eastAsia="zh-CN"/>
+        </w:rPr>
+      </w:pPr>
+      <w:r>
+        <w:br w:type="page"/>
+      </w:r>
+    </w:p>
+    <w:p>
+      <w:pPr>
         <w:pStyle w:val="a"/>
         <w:numPr>
           <w:ilvl w:val="0"/>
@@ -3769,15 +5072,7 @@
           <w:szCs w:val="28"/>
           <w:lang w:eastAsia="zh-CN"/>
         </w:rPr>
-        <w:t>Изучил</w:t>
-      </w:r>
-      <w:r>
-        <w:rPr>
-          <w:rFonts w:eastAsia="Times New Roman" w:cs="Times New Roman"/>
-          <w:szCs w:val="28"/>
-          <w:lang w:eastAsia="zh-CN"/>
-        </w:rPr>
-        <w:t xml:space="preserve"> современные методы разработки ПО в динамических и распределенных средах на примере контейнеров </w:t>
+        <w:t xml:space="preserve">Изучил современные методы разработки ПО в динамических и распределенных средах на примере контейнеров </w:t>
       </w:r>
       <w:r>
         <w:rPr>
@@ -3809,8 +5104,6 @@
           <w:lang w:val="ru-RU"/>
         </w:rPr>
       </w:pPr>
-      <w:bookmarkStart w:id="2" w:name="_GoBack"/>
-      <w:bookmarkEnd w:id="2"/>
     </w:p>
     <w:sectPr>
       <w:footerReference w:type="default" r:id="rId29"/>
@@ -3859,6 +5152,7 @@
         <w:docPartUnique/>
       </w:docPartObj>
     </w:sdtPr>
+    <w:sdtEndPr/>
     <w:sdtContent>
       <w:p>
         <w:pPr>
@@ -3878,7 +5172,7 @@
           <w:rPr>
             <w:noProof/>
           </w:rPr>
-          <w:t>14</w:t>
+          <w:t>16</w:t>
         </w:r>
         <w:r>
           <w:fldChar w:fldCharType="end"/>
@@ -3922,6 +5216,119 @@
 <file path=word/numbering.xml><?xml version="1.0" encoding="utf-8"?>
 <w:numbering xmlns:wpc="http://schemas.microsoft.com/office/word/2010/wordprocessingCanvas" xmlns:cx="http://schemas.microsoft.com/office/drawing/2014/chartex" xmlns:cx1="http://schemas.microsoft.com/office/drawing/2015/9/8/chartex" xmlns:mc="http://schemas.openxmlformats.org/markup-compatibility/2006" xmlns:o="urn:schemas-microsoft-com:office:office" xmlns:r="http://schemas.openxmlformats.org/officeDocument/2006/relationships" xmlns:m="http://schemas.openxmlformats.org/officeDocument/2006/math" xmlns:v="urn:schemas-microsoft-com:vml" xmlns:wp14="http://schemas.microsoft.com/office/word/2010/wordprocessingDrawing" xmlns:wp="http://schemas.openxmlformats.org/drawingml/2006/wordprocessingDrawing" xmlns:w10="urn:schemas-microsoft-com:office:word" xmlns:w="http://schemas.openxmlformats.org/wordprocessingml/2006/main" xmlns:w14="http://schemas.microsoft.com/office/word/2010/wordml" xmlns:w15="http://schemas.microsoft.com/office/word/2012/wordml" xmlns:w16se="http://schemas.microsoft.com/office/word/2015/wordml/symex" xmlns:wpg="http://schemas.microsoft.com/office/word/2010/wordprocessingGroup" xmlns:wpi="http://schemas.microsoft.com/office/word/2010/wordprocessingInk" xmlns:wne="http://schemas.microsoft.com/office/word/2006/wordml" xmlns:wps="http://schemas.microsoft.com/office/word/2010/wordprocessingShape" mc:Ignorable="w14 w15 w16se wp14">
   <w:abstractNum w:abstractNumId="0" w15:restartNumberingAfterBreak="0">
+    <w:nsid w:val="09F65AC7"/>
+    <w:multiLevelType w:val="hybridMultilevel"/>
+    <w:tmpl w:val="99A4AA50"/>
+    <w:lvl w:ilvl="0" w:tplc="04190001">
+      <w:start w:val="1"/>
+      <w:numFmt w:val="bullet"/>
+      <w:lvlText w:val=""/>
+      <w:lvlJc w:val="left"/>
+      <w:pPr>
+        <w:ind w:left="1789" w:hanging="360"/>
+      </w:pPr>
+      <w:rPr>
+        <w:rFonts w:ascii="Symbol" w:hAnsi="Symbol" w:hint="default"/>
+      </w:rPr>
+    </w:lvl>
+    <w:lvl w:ilvl="1" w:tplc="04190003" w:tentative="1">
+      <w:start w:val="1"/>
+      <w:numFmt w:val="bullet"/>
+      <w:lvlText w:val="o"/>
+      <w:lvlJc w:val="left"/>
+      <w:pPr>
+        <w:ind w:left="2509" w:hanging="360"/>
+      </w:pPr>
+      <w:rPr>
+        <w:rFonts w:ascii="Courier New" w:hAnsi="Courier New" w:cs="Courier New" w:hint="default"/>
+      </w:rPr>
+    </w:lvl>
+    <w:lvl w:ilvl="2" w:tplc="04190005" w:tentative="1">
+      <w:start w:val="1"/>
+      <w:numFmt w:val="bullet"/>
+      <w:lvlText w:val=""/>
+      <w:lvlJc w:val="left"/>
+      <w:pPr>
+        <w:ind w:left="3229" w:hanging="360"/>
+      </w:pPr>
+      <w:rPr>
+        <w:rFonts w:ascii="Wingdings" w:hAnsi="Wingdings" w:hint="default"/>
+      </w:rPr>
+    </w:lvl>
+    <w:lvl w:ilvl="3" w:tplc="04190001" w:tentative="1">
+      <w:start w:val="1"/>
+      <w:numFmt w:val="bullet"/>
+      <w:lvlText w:val=""/>
+      <w:lvlJc w:val="left"/>
+      <w:pPr>
+        <w:ind w:left="3949" w:hanging="360"/>
+      </w:pPr>
+      <w:rPr>
+        <w:rFonts w:ascii="Symbol" w:hAnsi="Symbol" w:hint="default"/>
+      </w:rPr>
+    </w:lvl>
+    <w:lvl w:ilvl="4" w:tplc="04190003" w:tentative="1">
+      <w:start w:val="1"/>
+      <w:numFmt w:val="bullet"/>
+      <w:lvlText w:val="o"/>
+      <w:lvlJc w:val="left"/>
+      <w:pPr>
+        <w:ind w:left="4669" w:hanging="360"/>
+      </w:pPr>
+      <w:rPr>
+        <w:rFonts w:ascii="Courier New" w:hAnsi="Courier New" w:cs="Courier New" w:hint="default"/>
+      </w:rPr>
+    </w:lvl>
+    <w:lvl w:ilvl="5" w:tplc="04190005" w:tentative="1">
+      <w:start w:val="1"/>
+      <w:numFmt w:val="bullet"/>
+      <w:lvlText w:val=""/>
+      <w:lvlJc w:val="left"/>
+      <w:pPr>
+        <w:ind w:left="5389" w:hanging="360"/>
+      </w:pPr>
+      <w:rPr>
+        <w:rFonts w:ascii="Wingdings" w:hAnsi="Wingdings" w:hint="default"/>
+      </w:rPr>
+    </w:lvl>
+    <w:lvl w:ilvl="6" w:tplc="04190001" w:tentative="1">
+      <w:start w:val="1"/>
+      <w:numFmt w:val="bullet"/>
+      <w:lvlText w:val=""/>
+      <w:lvlJc w:val="left"/>
+      <w:pPr>
+        <w:ind w:left="6109" w:hanging="360"/>
+      </w:pPr>
+      <w:rPr>
+        <w:rFonts w:ascii="Symbol" w:hAnsi="Symbol" w:hint="default"/>
+      </w:rPr>
+    </w:lvl>
+    <w:lvl w:ilvl="7" w:tplc="04190003" w:tentative="1">
+      <w:start w:val="1"/>
+      <w:numFmt w:val="bullet"/>
+      <w:lvlText w:val="o"/>
+      <w:lvlJc w:val="left"/>
+      <w:pPr>
+        <w:ind w:left="6829" w:hanging="360"/>
+      </w:pPr>
+      <w:rPr>
+        <w:rFonts w:ascii="Courier New" w:hAnsi="Courier New" w:cs="Courier New" w:hint="default"/>
+      </w:rPr>
+    </w:lvl>
+    <w:lvl w:ilvl="8" w:tplc="04190005" w:tentative="1">
+      <w:start w:val="1"/>
+      <w:numFmt w:val="bullet"/>
+      <w:lvlText w:val=""/>
+      <w:lvlJc w:val="left"/>
+      <w:pPr>
+        <w:ind w:left="7549" w:hanging="360"/>
+      </w:pPr>
+      <w:rPr>
+        <w:rFonts w:ascii="Wingdings" w:hAnsi="Wingdings" w:hint="default"/>
+      </w:rPr>
+    </w:lvl>
+  </w:abstractNum>
+  <w:abstractNum w:abstractNumId="1" w15:restartNumberingAfterBreak="0">
     <w:nsid w:val="1EF54CC9"/>
     <w:multiLevelType w:val="hybridMultilevel"/>
     <w:tmpl w:val="24CAB908"/>
@@ -4011,7 +5418,212 @@
       </w:pPr>
     </w:lvl>
   </w:abstractNum>
-  <w:abstractNum w:abstractNumId="1" w15:restartNumberingAfterBreak="0">
+  <w:abstractNum w:abstractNumId="2" w15:restartNumberingAfterBreak="0">
+    <w:nsid w:val="336B4237"/>
+    <w:multiLevelType w:val="hybridMultilevel"/>
+    <w:tmpl w:val="940AC654"/>
+    <w:lvl w:ilvl="0" w:tplc="C8ACE562">
+      <w:start w:val="1"/>
+      <w:numFmt w:val="decimal"/>
+      <w:lvlText w:val="%1."/>
+      <w:lvlJc w:val="left"/>
+      <w:pPr>
+        <w:ind w:left="1069" w:hanging="360"/>
+      </w:pPr>
+      <w:rPr>
+        <w:rFonts w:eastAsiaTheme="minorHAnsi" w:cstheme="minorBidi" w:hint="default"/>
+      </w:rPr>
+    </w:lvl>
+    <w:lvl w:ilvl="1" w:tplc="04190001">
+      <w:start w:val="1"/>
+      <w:numFmt w:val="bullet"/>
+      <w:lvlText w:val=""/>
+      <w:lvlJc w:val="left"/>
+      <w:pPr>
+        <w:ind w:left="1789" w:hanging="360"/>
+      </w:pPr>
+      <w:rPr>
+        <w:rFonts w:ascii="Symbol" w:hAnsi="Symbol" w:hint="default"/>
+      </w:rPr>
+    </w:lvl>
+    <w:lvl w:ilvl="2" w:tplc="0419001B" w:tentative="1">
+      <w:start w:val="1"/>
+      <w:numFmt w:val="lowerRoman"/>
+      <w:lvlText w:val="%3."/>
+      <w:lvlJc w:val="right"/>
+      <w:pPr>
+        <w:ind w:left="2509" w:hanging="180"/>
+      </w:pPr>
+    </w:lvl>
+    <w:lvl w:ilvl="3" w:tplc="0419000F" w:tentative="1">
+      <w:start w:val="1"/>
+      <w:numFmt w:val="decimal"/>
+      <w:lvlText w:val="%4."/>
+      <w:lvlJc w:val="left"/>
+      <w:pPr>
+        <w:ind w:left="3229" w:hanging="360"/>
+      </w:pPr>
+    </w:lvl>
+    <w:lvl w:ilvl="4" w:tplc="04190019" w:tentative="1">
+      <w:start w:val="1"/>
+      <w:numFmt w:val="lowerLetter"/>
+      <w:lvlText w:val="%5."/>
+      <w:lvlJc w:val="left"/>
+      <w:pPr>
+        <w:ind w:left="3949" w:hanging="360"/>
+      </w:pPr>
+    </w:lvl>
+    <w:lvl w:ilvl="5" w:tplc="0419001B" w:tentative="1">
+      <w:start w:val="1"/>
+      <w:numFmt w:val="lowerRoman"/>
+      <w:lvlText w:val="%6."/>
+      <w:lvlJc w:val="right"/>
+      <w:pPr>
+        <w:ind w:left="4669" w:hanging="180"/>
+      </w:pPr>
+    </w:lvl>
+    <w:lvl w:ilvl="6" w:tplc="0419000F" w:tentative="1">
+      <w:start w:val="1"/>
+      <w:numFmt w:val="decimal"/>
+      <w:lvlText w:val="%7."/>
+      <w:lvlJc w:val="left"/>
+      <w:pPr>
+        <w:ind w:left="5389" w:hanging="360"/>
+      </w:pPr>
+    </w:lvl>
+    <w:lvl w:ilvl="7" w:tplc="04190019" w:tentative="1">
+      <w:start w:val="1"/>
+      <w:numFmt w:val="lowerLetter"/>
+      <w:lvlText w:val="%8."/>
+      <w:lvlJc w:val="left"/>
+      <w:pPr>
+        <w:ind w:left="6109" w:hanging="360"/>
+      </w:pPr>
+    </w:lvl>
+    <w:lvl w:ilvl="8" w:tplc="0419001B" w:tentative="1">
+      <w:start w:val="1"/>
+      <w:numFmt w:val="lowerRoman"/>
+      <w:lvlText w:val="%9."/>
+      <w:lvlJc w:val="right"/>
+      <w:pPr>
+        <w:ind w:left="6829" w:hanging="180"/>
+      </w:pPr>
+    </w:lvl>
+  </w:abstractNum>
+  <w:abstractNum w:abstractNumId="3" w15:restartNumberingAfterBreak="0">
+    <w:nsid w:val="3E5B7A6D"/>
+    <w:multiLevelType w:val="hybridMultilevel"/>
+    <w:tmpl w:val="EA56A198"/>
+    <w:lvl w:ilvl="0" w:tplc="04190001">
+      <w:start w:val="1"/>
+      <w:numFmt w:val="bullet"/>
+      <w:lvlText w:val=""/>
+      <w:lvlJc w:val="left"/>
+      <w:pPr>
+        <w:ind w:left="1789" w:hanging="360"/>
+      </w:pPr>
+      <w:rPr>
+        <w:rFonts w:ascii="Symbol" w:hAnsi="Symbol" w:hint="default"/>
+      </w:rPr>
+    </w:lvl>
+    <w:lvl w:ilvl="1" w:tplc="04190003" w:tentative="1">
+      <w:start w:val="1"/>
+      <w:numFmt w:val="bullet"/>
+      <w:lvlText w:val="o"/>
+      <w:lvlJc w:val="left"/>
+      <w:pPr>
+        <w:ind w:left="2509" w:hanging="360"/>
+      </w:pPr>
+      <w:rPr>
+        <w:rFonts w:ascii="Courier New" w:hAnsi="Courier New" w:cs="Courier New" w:hint="default"/>
+      </w:rPr>
+    </w:lvl>
+    <w:lvl w:ilvl="2" w:tplc="04190005" w:tentative="1">
+      <w:start w:val="1"/>
+      <w:numFmt w:val="bullet"/>
+      <w:lvlText w:val=""/>
+      <w:lvlJc w:val="left"/>
+      <w:pPr>
+        <w:ind w:left="3229" w:hanging="360"/>
+      </w:pPr>
+      <w:rPr>
+        <w:rFonts w:ascii="Wingdings" w:hAnsi="Wingdings" w:hint="default"/>
+      </w:rPr>
+    </w:lvl>
+    <w:lvl w:ilvl="3" w:tplc="04190001" w:tentative="1">
+      <w:start w:val="1"/>
+      <w:numFmt w:val="bullet"/>
+      <w:lvlText w:val=""/>
+      <w:lvlJc w:val="left"/>
+      <w:pPr>
+        <w:ind w:left="3949" w:hanging="360"/>
+      </w:pPr>
+      <w:rPr>
+        <w:rFonts w:ascii="Symbol" w:hAnsi="Symbol" w:hint="default"/>
+      </w:rPr>
+    </w:lvl>
+    <w:lvl w:ilvl="4" w:tplc="04190003" w:tentative="1">
+      <w:start w:val="1"/>
+      <w:numFmt w:val="bullet"/>
+      <w:lvlText w:val="o"/>
+      <w:lvlJc w:val="left"/>
+      <w:pPr>
+        <w:ind w:left="4669" w:hanging="360"/>
+      </w:pPr>
+      <w:rPr>
+        <w:rFonts w:ascii="Courier New" w:hAnsi="Courier New" w:cs="Courier New" w:hint="default"/>
+      </w:rPr>
+    </w:lvl>
+    <w:lvl w:ilvl="5" w:tplc="04190005" w:tentative="1">
+      <w:start w:val="1"/>
+      <w:numFmt w:val="bullet"/>
+      <w:lvlText w:val=""/>
+      <w:lvlJc w:val="left"/>
+      <w:pPr>
+        <w:ind w:left="5389" w:hanging="360"/>
+      </w:pPr>
+      <w:rPr>
+        <w:rFonts w:ascii="Wingdings" w:hAnsi="Wingdings" w:hint="default"/>
+      </w:rPr>
+    </w:lvl>
+    <w:lvl w:ilvl="6" w:tplc="04190001" w:tentative="1">
+      <w:start w:val="1"/>
+      <w:numFmt w:val="bullet"/>
+      <w:lvlText w:val=""/>
+      <w:lvlJc w:val="left"/>
+      <w:pPr>
+        <w:ind w:left="6109" w:hanging="360"/>
+      </w:pPr>
+      <w:rPr>
+        <w:rFonts w:ascii="Symbol" w:hAnsi="Symbol" w:hint="default"/>
+      </w:rPr>
+    </w:lvl>
+    <w:lvl w:ilvl="7" w:tplc="04190003" w:tentative="1">
+      <w:start w:val="1"/>
+      <w:numFmt w:val="bullet"/>
+      <w:lvlText w:val="o"/>
+      <w:lvlJc w:val="left"/>
+      <w:pPr>
+        <w:ind w:left="6829" w:hanging="360"/>
+      </w:pPr>
+      <w:rPr>
+        <w:rFonts w:ascii="Courier New" w:hAnsi="Courier New" w:cs="Courier New" w:hint="default"/>
+      </w:rPr>
+    </w:lvl>
+    <w:lvl w:ilvl="8" w:tplc="04190005" w:tentative="1">
+      <w:start w:val="1"/>
+      <w:numFmt w:val="bullet"/>
+      <w:lvlText w:val=""/>
+      <w:lvlJc w:val="left"/>
+      <w:pPr>
+        <w:ind w:left="7549" w:hanging="360"/>
+      </w:pPr>
+      <w:rPr>
+        <w:rFonts w:ascii="Wingdings" w:hAnsi="Wingdings" w:hint="default"/>
+      </w:rPr>
+    </w:lvl>
+  </w:abstractNum>
+  <w:abstractNum w:abstractNumId="4" w15:restartNumberingAfterBreak="0">
     <w:nsid w:val="63DF2D36"/>
     <w:multiLevelType w:val="multilevel"/>
     <w:tmpl w:val="E2B853AE"/>
@@ -4124,11 +5736,136 @@
       </w:rPr>
     </w:lvl>
   </w:abstractNum>
+  <w:abstractNum w:abstractNumId="5" w15:restartNumberingAfterBreak="0">
+    <w:nsid w:val="68862134"/>
+    <w:multiLevelType w:val="hybridMultilevel"/>
+    <w:tmpl w:val="3B1AC3B6"/>
+    <w:lvl w:ilvl="0" w:tplc="04190001">
+      <w:start w:val="1"/>
+      <w:numFmt w:val="bullet"/>
+      <w:lvlText w:val=""/>
+      <w:lvlJc w:val="left"/>
+      <w:pPr>
+        <w:ind w:left="1069" w:hanging="360"/>
+      </w:pPr>
+      <w:rPr>
+        <w:rFonts w:ascii="Symbol" w:hAnsi="Symbol" w:hint="default"/>
+      </w:rPr>
+    </w:lvl>
+    <w:lvl w:ilvl="1" w:tplc="04190003" w:tentative="1">
+      <w:start w:val="1"/>
+      <w:numFmt w:val="bullet"/>
+      <w:lvlText w:val="o"/>
+      <w:lvlJc w:val="left"/>
+      <w:pPr>
+        <w:ind w:left="1789" w:hanging="360"/>
+      </w:pPr>
+      <w:rPr>
+        <w:rFonts w:ascii="Courier New" w:hAnsi="Courier New" w:cs="Courier New" w:hint="default"/>
+      </w:rPr>
+    </w:lvl>
+    <w:lvl w:ilvl="2" w:tplc="04190005" w:tentative="1">
+      <w:start w:val="1"/>
+      <w:numFmt w:val="bullet"/>
+      <w:lvlText w:val=""/>
+      <w:lvlJc w:val="left"/>
+      <w:pPr>
+        <w:ind w:left="2509" w:hanging="360"/>
+      </w:pPr>
+      <w:rPr>
+        <w:rFonts w:ascii="Wingdings" w:hAnsi="Wingdings" w:hint="default"/>
+      </w:rPr>
+    </w:lvl>
+    <w:lvl w:ilvl="3" w:tplc="04190001" w:tentative="1">
+      <w:start w:val="1"/>
+      <w:numFmt w:val="bullet"/>
+      <w:lvlText w:val=""/>
+      <w:lvlJc w:val="left"/>
+      <w:pPr>
+        <w:ind w:left="3229" w:hanging="360"/>
+      </w:pPr>
+      <w:rPr>
+        <w:rFonts w:ascii="Symbol" w:hAnsi="Symbol" w:hint="default"/>
+      </w:rPr>
+    </w:lvl>
+    <w:lvl w:ilvl="4" w:tplc="04190003" w:tentative="1">
+      <w:start w:val="1"/>
+      <w:numFmt w:val="bullet"/>
+      <w:lvlText w:val="o"/>
+      <w:lvlJc w:val="left"/>
+      <w:pPr>
+        <w:ind w:left="3949" w:hanging="360"/>
+      </w:pPr>
+      <w:rPr>
+        <w:rFonts w:ascii="Courier New" w:hAnsi="Courier New" w:cs="Courier New" w:hint="default"/>
+      </w:rPr>
+    </w:lvl>
+    <w:lvl w:ilvl="5" w:tplc="04190005" w:tentative="1">
+      <w:start w:val="1"/>
+      <w:numFmt w:val="bullet"/>
+      <w:lvlText w:val=""/>
+      <w:lvlJc w:val="left"/>
+      <w:pPr>
+        <w:ind w:left="4669" w:hanging="360"/>
+      </w:pPr>
+      <w:rPr>
+        <w:rFonts w:ascii="Wingdings" w:hAnsi="Wingdings" w:hint="default"/>
+      </w:rPr>
+    </w:lvl>
+    <w:lvl w:ilvl="6" w:tplc="04190001" w:tentative="1">
+      <w:start w:val="1"/>
+      <w:numFmt w:val="bullet"/>
+      <w:lvlText w:val=""/>
+      <w:lvlJc w:val="left"/>
+      <w:pPr>
+        <w:ind w:left="5389" w:hanging="360"/>
+      </w:pPr>
+      <w:rPr>
+        <w:rFonts w:ascii="Symbol" w:hAnsi="Symbol" w:hint="default"/>
+      </w:rPr>
+    </w:lvl>
+    <w:lvl w:ilvl="7" w:tplc="04190003" w:tentative="1">
+      <w:start w:val="1"/>
+      <w:numFmt w:val="bullet"/>
+      <w:lvlText w:val="o"/>
+      <w:lvlJc w:val="left"/>
+      <w:pPr>
+        <w:ind w:left="6109" w:hanging="360"/>
+      </w:pPr>
+      <w:rPr>
+        <w:rFonts w:ascii="Courier New" w:hAnsi="Courier New" w:cs="Courier New" w:hint="default"/>
+      </w:rPr>
+    </w:lvl>
+    <w:lvl w:ilvl="8" w:tplc="04190005" w:tentative="1">
+      <w:start w:val="1"/>
+      <w:numFmt w:val="bullet"/>
+      <w:lvlText w:val=""/>
+      <w:lvlJc w:val="left"/>
+      <w:pPr>
+        <w:ind w:left="6829" w:hanging="360"/>
+      </w:pPr>
+      <w:rPr>
+        <w:rFonts w:ascii="Wingdings" w:hAnsi="Wingdings" w:hint="default"/>
+      </w:rPr>
+    </w:lvl>
+  </w:abstractNum>
   <w:num w:numId="1">
+    <w:abstractNumId w:val="4"/>
+  </w:num>
+  <w:num w:numId="2">
     <w:abstractNumId w:val="1"/>
   </w:num>
-  <w:num w:numId="2">
+  <w:num w:numId="3">
+    <w:abstractNumId w:val="2"/>
+  </w:num>
+  <w:num w:numId="4">
+    <w:abstractNumId w:val="5"/>
+  </w:num>
+  <w:num w:numId="5">
     <w:abstractNumId w:val="0"/>
+  </w:num>
+  <w:num w:numId="6">
+    <w:abstractNumId w:val="3"/>
   </w:num>
 </w:numbering>
 </file>
@@ -4966,7 +6703,7 @@
 </file>
 
 <file path=customXml/itemProps1.xml><?xml version="1.0" encoding="utf-8"?>
-<ds:datastoreItem xmlns:ds="http://schemas.openxmlformats.org/officeDocument/2006/customXml" ds:itemID="{2650BEC0-28E6-493F-BC95-0A5B97E84E4A}">
+<ds:datastoreItem xmlns:ds="http://schemas.openxmlformats.org/officeDocument/2006/customXml" ds:itemID="{164F31F1-E151-4439-B073-13E5D0F7917A}">
   <ds:schemaRefs>
     <ds:schemaRef ds:uri="http://schemas.openxmlformats.org/officeDocument/2006/bibliography"/>
   </ds:schemaRefs>

</xml_diff>